<commit_message>
updated resume and open in tab
</commit_message>
<xml_diff>
--- a/react-ui/public/Alex Wang Resume.docx
+++ b/react-ui/public/Alex Wang Resume.docx
@@ -557,7 +557,7 @@
           <w:color w:val="2b2b2b"/>
           <w:rtl w:val="0"/>
         </w:rPr>
-        <w:t xml:space="preserve">• Data Structures •</w:t>
+        <w:t xml:space="preserve">• Cloudflare • Data Structures • </w:t>
       </w:r>
       <w:r>
         <w:rPr>
@@ -758,7 +758,7 @@
             <w:u w:val="single"/>
             <w:rtl w:val="0"/>
           </w:rPr>
-          <w:t xml:space="preserve">https://alex-wang.herokuapp.com</w:t>
+          <w:t xml:space="preserve">alexwang.xyz</w:t>
         </w:r>
       </w:hyperlink>
       <w:r>
@@ -2576,7 +2576,7 @@
 
 <file path=customXML/item1.xml><?xml version="1.0" encoding="utf-8"?>
 <go:gDocsCustomXmlDataStorage xmlns:go="http://customooxmlschemas.google.com/" xmlns:r="http://schemas.openxmlformats.org/officeDocument/2006/relationships">
-  <go:docsCustomData xmlns:go="http://customooxmlschemas.google.com/" roundtripDataSignature="AMtx7mgMbLFNEsqJ5pwmLyTmIOf2OakUPg==">AMUW2mWbVEKLN0E2I1Z27RxdMJgIQonbguS1UrxCX8wqZPXmGn4LgzYu3/EOXjvvKtJl2MsLmYtXKvU0Tn7CJTP7sJUyu9yXLWZcM2V1avnp7XGZSoGITUM=</go:docsCustomData>
+  <go:docsCustomData xmlns:go="http://customooxmlschemas.google.com/" roundtripDataSignature="AMtx7mgMbLFNEsqJ5pwmLyTmIOf2OakUPg==">AMUW2mVxghEjCTp7Fnrac3DLHfSgIEVLMAe4yPiu7Z4cE5rL2igxkzC/MM000b4wccXWVivkqUPiK3WKA20q79EOd9mtYzPuUvPfWzcwimL/AEY+7e5zEE8=</go:docsCustomData>
 </go:gDocsCustomXmlDataStorage>
 </file>
 

</xml_diff>